<commit_message>
Updated documents (deliverables 4)
</commit_message>
<xml_diff>
--- a/StatusReports/Status Reports.docx
+++ b/StatusReports/Status Reports.docx
@@ -1,13 +1,13 @@
 
 <file path=word/document.xml><?xml version="1.0" encoding="utf-8"?>
-<w:document xmlns:wpc="http://schemas.microsoft.com/office/word/2010/wordprocessingCanvas" xmlns:mo="http://schemas.microsoft.com/office/mac/office/2008/main" xmlns:mc="http://schemas.openxmlformats.org/markup-compatibility/2006" xmlns:mv="urn:schemas-microsoft-com:mac:vml" xmlns:o="urn:schemas-microsoft-com:office:office" xmlns:r="http://schemas.openxmlformats.org/officeDocument/2006/relationships" xmlns:m="http://schemas.openxmlformats.org/officeDocument/2006/math" xmlns:v="urn:schemas-microsoft-com:vml" xmlns:wp14="http://schemas.microsoft.com/office/word/2010/wordprocessingDrawing" xmlns:wp="http://schemas.openxmlformats.org/drawingml/2006/wordprocessingDrawing" xmlns:w10="urn:schemas-microsoft-com:office:word" xmlns:w="http://schemas.openxmlformats.org/wordprocessingml/2006/main" xmlns:w14="http://schemas.microsoft.com/office/word/2010/wordml" xmlns:w15="http://schemas.microsoft.com/office/word/2012/wordml" xmlns:wpg="http://schemas.microsoft.com/office/word/2010/wordprocessingGroup" xmlns:wpi="http://schemas.microsoft.com/office/word/2010/wordprocessingInk" xmlns:wne="http://schemas.microsoft.com/office/word/2006/wordml" xmlns:wps="http://schemas.microsoft.com/office/word/2010/wordprocessingShape" mc:Ignorable="w14 w15 wp14">
+<w:document xmlns:wpc="http://schemas.microsoft.com/office/word/2010/wordprocessingCanvas" xmlns:cx="http://schemas.microsoft.com/office/drawing/2014/chartex" xmlns:cx1="http://schemas.microsoft.com/office/drawing/2015/9/8/chartex" xmlns:cx2="http://schemas.microsoft.com/office/drawing/2015/10/21/chartex" xmlns:mc="http://schemas.openxmlformats.org/markup-compatibility/2006" xmlns:o="urn:schemas-microsoft-com:office:office" xmlns:r="http://schemas.openxmlformats.org/officeDocument/2006/relationships" xmlns:m="http://schemas.openxmlformats.org/officeDocument/2006/math" xmlns:v="urn:schemas-microsoft-com:vml" xmlns:wp14="http://schemas.microsoft.com/office/word/2010/wordprocessingDrawing" xmlns:wp="http://schemas.openxmlformats.org/drawingml/2006/wordprocessingDrawing" xmlns:w10="urn:schemas-microsoft-com:office:word" xmlns:w="http://schemas.openxmlformats.org/wordprocessingml/2006/main" xmlns:w14="http://schemas.microsoft.com/office/word/2010/wordml" xmlns:w15="http://schemas.microsoft.com/office/word/2012/wordml" xmlns:w16se="http://schemas.microsoft.com/office/word/2015/wordml/symex" xmlns:wpg="http://schemas.microsoft.com/office/word/2010/wordprocessingGroup" xmlns:wpi="http://schemas.microsoft.com/office/word/2010/wordprocessingInk" xmlns:wne="http://schemas.microsoft.com/office/word/2006/wordml" xmlns:wps="http://schemas.microsoft.com/office/word/2010/wordprocessingShape" mc:Ignorable="w14 w15 w16se wp14">
   <w:body>
     <w:p>
       <w:pPr>
         <w:pStyle w:val="Heading1"/>
       </w:pPr>
       <w:r>
-        <w:t>Project Status Report 3 – 10/16</w:t>
+        <w:t>Project Status Report 4 – 10/29</w:t>
       </w:r>
       <w:r>
         <w:t>/2016</w:t>
@@ -77,7 +77,7 @@
               <w:t xml:space="preserve">1. </w:t>
             </w:r>
             <w:r>
-              <w:t>Project Plan</w:t>
+              <w:t>UI Design</w:t>
             </w:r>
           </w:p>
         </w:tc>
@@ -112,7 +112,7 @@
               <w:t xml:space="preserve">2. </w:t>
             </w:r>
             <w:r>
-              <w:t>Feasibility report</w:t>
+              <w:t>Logical view – tiered arch.</w:t>
             </w:r>
           </w:p>
         </w:tc>
@@ -132,7 +132,7 @@
           </w:tcPr>
           <w:p>
             <w:r>
-              <w:t>Twinkle</w:t>
+              <w:t>Ronaldo</w:t>
             </w:r>
           </w:p>
         </w:tc>
@@ -144,7 +144,7 @@
           </w:tcPr>
           <w:p>
             <w:r>
-              <w:t>3. Vision Document</w:t>
+              <w:t>3. Composite diagram</w:t>
             </w:r>
           </w:p>
         </w:tc>
@@ -163,9 +163,11 @@
             <w:tcW w:w="3117" w:type="dxa"/>
           </w:tcPr>
           <w:p>
-            <w:r>
-              <w:t>Ronaldo</w:t>
-            </w:r>
+            <w:proofErr w:type="spellStart"/>
+            <w:r>
+              <w:t>Keerthi</w:t>
+            </w:r>
+            <w:proofErr w:type="spellEnd"/>
           </w:p>
         </w:tc>
       </w:tr>
@@ -176,10 +178,7 @@
           </w:tcPr>
           <w:p>
             <w:r>
-              <w:t xml:space="preserve">4. </w:t>
-            </w:r>
-            <w:r>
-              <w:t>Domain Model</w:t>
+              <w:t>4. DB Design</w:t>
             </w:r>
           </w:p>
         </w:tc>
@@ -199,7 +198,7 @@
           </w:tcPr>
           <w:p>
             <w:r>
-              <w:t>Ronaldo</w:t>
+              <w:t>Twinkle</w:t>
             </w:r>
           </w:p>
         </w:tc>
@@ -214,7 +213,7 @@
               <w:t xml:space="preserve">5. </w:t>
             </w:r>
             <w:r>
-              <w:t>UCD</w:t>
+              <w:t>Prototype (flow)</w:t>
             </w:r>
           </w:p>
         </w:tc>
@@ -234,7 +233,7 @@
           </w:tcPr>
           <w:p>
             <w:r>
-              <w:t>Team</w:t>
+              <w:t>Twinkle</w:t>
             </w:r>
           </w:p>
         </w:tc>
@@ -249,7 +248,10 @@
           </w:tcPr>
           <w:p>
             <w:r>
-              <w:t>6. UC Prioritization</w:t>
+              <w:t xml:space="preserve">6. </w:t>
+            </w:r>
+            <w:r>
+              <w:t>Cloud environment setting</w:t>
             </w:r>
           </w:p>
         </w:tc>
@@ -269,140 +271,7 @@
           </w:tcPr>
           <w:p>
             <w:r>
-              <w:t>Team</w:t>
-            </w:r>
-          </w:p>
-        </w:tc>
-      </w:tr>
-      <w:tr>
-        <w:tc>
-          <w:tcPr>
-            <w:tcW w:w="3116" w:type="dxa"/>
-          </w:tcPr>
-          <w:p>
-            <w:r>
-              <w:t>7. Operation Contract-Place order</w:t>
-            </w:r>
-          </w:p>
-        </w:tc>
-        <w:tc>
-          <w:tcPr>
-            <w:tcW w:w="3117" w:type="dxa"/>
-          </w:tcPr>
-          <w:p>
-            <w:r>
-              <w:t>Complete</w:t>
-            </w:r>
-          </w:p>
-        </w:tc>
-        <w:tc>
-          <w:tcPr>
-            <w:tcW w:w="3117" w:type="dxa"/>
-          </w:tcPr>
-          <w:p>
-            <w:r>
-              <w:t>Ronaldo</w:t>
-            </w:r>
-          </w:p>
-        </w:tc>
-      </w:tr>
-      <w:tr>
-        <w:tc>
-          <w:tcPr>
-            <w:tcW w:w="3116" w:type="dxa"/>
-          </w:tcPr>
-          <w:p>
-            <w:r>
-              <w:t>8. Textual Description</w:t>
-            </w:r>
-          </w:p>
-        </w:tc>
-        <w:tc>
-          <w:tcPr>
-            <w:tcW w:w="3117" w:type="dxa"/>
-          </w:tcPr>
-          <w:p>
-            <w:r>
-              <w:t>Complete</w:t>
-            </w:r>
-          </w:p>
-        </w:tc>
-        <w:tc>
-          <w:tcPr>
-            <w:tcW w:w="3117" w:type="dxa"/>
-          </w:tcPr>
-          <w:p>
-            <w:proofErr w:type="spellStart"/>
-            <w:r>
-              <w:t>Keerthi</w:t>
-            </w:r>
-            <w:proofErr w:type="spellEnd"/>
-          </w:p>
-        </w:tc>
-      </w:tr>
-      <w:tr>
-        <w:tc>
-          <w:tcPr>
-            <w:tcW w:w="3116" w:type="dxa"/>
-          </w:tcPr>
-          <w:p>
-            <w:r>
-              <w:t>9. Fully Dressed-Place order</w:t>
-            </w:r>
-          </w:p>
-        </w:tc>
-        <w:tc>
-          <w:tcPr>
-            <w:tcW w:w="3117" w:type="dxa"/>
-          </w:tcPr>
-          <w:p>
-            <w:r>
-              <w:t>Complete</w:t>
-            </w:r>
-          </w:p>
-        </w:tc>
-        <w:tc>
-          <w:tcPr>
-            <w:tcW w:w="3117" w:type="dxa"/>
-          </w:tcPr>
-          <w:p>
-            <w:r>
-              <w:t>Ronaldo, Ram, Twinkle</w:t>
-            </w:r>
-          </w:p>
-        </w:tc>
-      </w:tr>
-      <w:tr>
-        <w:trPr>
-          <w:trHeight w:val="251"/>
-        </w:trPr>
-        <w:tc>
-          <w:tcPr>
-            <w:tcW w:w="3116" w:type="dxa"/>
-          </w:tcPr>
-          <w:p>
-            <w:r>
-              <w:t>10. SSD- Place order</w:t>
-            </w:r>
-          </w:p>
-        </w:tc>
-        <w:tc>
-          <w:tcPr>
-            <w:tcW w:w="3117" w:type="dxa"/>
-          </w:tcPr>
-          <w:p>
-            <w:r>
-              <w:t>Complete</w:t>
-            </w:r>
-          </w:p>
-        </w:tc>
-        <w:tc>
-          <w:tcPr>
-            <w:tcW w:w="3117" w:type="dxa"/>
-          </w:tcPr>
-          <w:p>
-            <w:r>
-              <w:t>Ronaldo, Ram and Twinkle</w:t>
+              <w:t>Ram, Ronaldo</w:t>
             </w:r>
           </w:p>
         </w:tc>
@@ -422,12 +291,12 @@
         <w:t xml:space="preserve">1. </w:t>
       </w:r>
       <w:r>
-        <w:t>UI design</w:t>
-      </w:r>
-    </w:p>
-    <w:p>
-      <w:r>
-        <w:t>2. High level architecture</w:t>
+        <w:t>System Detailed Design</w:t>
+      </w:r>
+    </w:p>
+    <w:p>
+      <w:r>
+        <w:t>2. UC1 Place Order – Initial Implementation</w:t>
       </w:r>
     </w:p>
     <w:p>
@@ -435,22 +304,17 @@
         <w:t xml:space="preserve">3. </w:t>
       </w:r>
       <w:r>
-        <w:t>DB design</w:t>
-      </w:r>
-    </w:p>
-    <w:p>
-      <w:r>
-        <w:t xml:space="preserve">4. </w:t>
+        <w:t>Updated deliverables</w:t>
+      </w:r>
+    </w:p>
+    <w:p>
+      <w:r>
+        <w:t>4</w:t>
       </w:r>
       <w:bookmarkStart w:id="0" w:name="_GoBack"/>
       <w:bookmarkEnd w:id="0"/>
       <w:r>
-        <w:t>Department meeting report and Questionnaire</w:t>
-      </w:r>
-    </w:p>
-    <w:p>
-      <w:r>
-        <w:t>5. Status Report 4</w:t>
+        <w:t>. Status Report 5</w:t>
       </w:r>
     </w:p>
     <w:p>
@@ -1286,8 +1150,8 @@
 </file>
 
 <file path=word/numbering.xml><?xml version="1.0" encoding="utf-8"?>
-<w:numbering xmlns:wpc="http://schemas.microsoft.com/office/word/2010/wordprocessingCanvas" xmlns:mo="http://schemas.microsoft.com/office/mac/office/2008/main" xmlns:mc="http://schemas.openxmlformats.org/markup-compatibility/2006" xmlns:mv="urn:schemas-microsoft-com:mac:vml" xmlns:o="urn:schemas-microsoft-com:office:office" xmlns:r="http://schemas.openxmlformats.org/officeDocument/2006/relationships" xmlns:m="http://schemas.openxmlformats.org/officeDocument/2006/math" xmlns:v="urn:schemas-microsoft-com:vml" xmlns:wp14="http://schemas.microsoft.com/office/word/2010/wordprocessingDrawing" xmlns:wp="http://schemas.openxmlformats.org/drawingml/2006/wordprocessingDrawing" xmlns:w10="urn:schemas-microsoft-com:office:word" xmlns:w="http://schemas.openxmlformats.org/wordprocessingml/2006/main" xmlns:w14="http://schemas.microsoft.com/office/word/2010/wordml" xmlns:w15="http://schemas.microsoft.com/office/word/2012/wordml" xmlns:wpg="http://schemas.microsoft.com/office/word/2010/wordprocessingGroup" xmlns:wpi="http://schemas.microsoft.com/office/word/2010/wordprocessingInk" xmlns:wne="http://schemas.microsoft.com/office/word/2006/wordml" xmlns:wps="http://schemas.microsoft.com/office/word/2010/wordprocessingShape" mc:Ignorable="w14 w15 wp14">
-  <w:abstractNum w:abstractNumId="0">
+<w:numbering xmlns:wpc="http://schemas.microsoft.com/office/word/2010/wordprocessingCanvas" xmlns:cx="http://schemas.microsoft.com/office/drawing/2014/chartex" xmlns:cx1="http://schemas.microsoft.com/office/drawing/2015/9/8/chartex" xmlns:cx2="http://schemas.microsoft.com/office/drawing/2015/10/21/chartex" xmlns:mc="http://schemas.openxmlformats.org/markup-compatibility/2006" xmlns:o="urn:schemas-microsoft-com:office:office" xmlns:r="http://schemas.openxmlformats.org/officeDocument/2006/relationships" xmlns:m="http://schemas.openxmlformats.org/officeDocument/2006/math" xmlns:v="urn:schemas-microsoft-com:vml" xmlns:wp14="http://schemas.microsoft.com/office/word/2010/wordprocessingDrawing" xmlns:wp="http://schemas.openxmlformats.org/drawingml/2006/wordprocessingDrawing" xmlns:w10="urn:schemas-microsoft-com:office:word" xmlns:w="http://schemas.openxmlformats.org/wordprocessingml/2006/main" xmlns:w14="http://schemas.microsoft.com/office/word/2010/wordml" xmlns:w15="http://schemas.microsoft.com/office/word/2012/wordml" xmlns:w16se="http://schemas.microsoft.com/office/word/2015/wordml/symex" xmlns:wpg="http://schemas.microsoft.com/office/word/2010/wordprocessingGroup" xmlns:wpi="http://schemas.microsoft.com/office/word/2010/wordprocessingInk" xmlns:wne="http://schemas.microsoft.com/office/word/2006/wordml" xmlns:wps="http://schemas.microsoft.com/office/word/2010/wordprocessingShape" mc:Ignorable="w14 w15 w16se wp14">
+  <w:abstractNum w:abstractNumId="0" w15:restartNumberingAfterBreak="0">
     <w:nsid w:val="1E6C5071"/>
     <w:multiLevelType w:val="multilevel"/>
     <w:tmpl w:val="908245D4"/>
@@ -1400,7 +1264,7 @@
       </w:pPr>
     </w:lvl>
   </w:abstractNum>
-  <w:abstractNum w:abstractNumId="1">
+  <w:abstractNum w:abstractNumId="1" w15:restartNumberingAfterBreak="0">
     <w:nsid w:val="3601156E"/>
     <w:multiLevelType w:val="multilevel"/>
     <w:tmpl w:val="8902B9F0"/>
@@ -1523,7 +1387,7 @@
 </file>
 
 <file path=word/styles.xml><?xml version="1.0" encoding="utf-8"?>
-<w:styles xmlns:mc="http://schemas.openxmlformats.org/markup-compatibility/2006" xmlns:r="http://schemas.openxmlformats.org/officeDocument/2006/relationships" xmlns:w="http://schemas.openxmlformats.org/wordprocessingml/2006/main" xmlns:w14="http://schemas.microsoft.com/office/word/2010/wordml" xmlns:w15="http://schemas.microsoft.com/office/word/2012/wordml" mc:Ignorable="w14 w15">
+<w:styles xmlns:mc="http://schemas.openxmlformats.org/markup-compatibility/2006" xmlns:r="http://schemas.openxmlformats.org/officeDocument/2006/relationships" xmlns:w="http://schemas.openxmlformats.org/wordprocessingml/2006/main" xmlns:w14="http://schemas.microsoft.com/office/word/2010/wordml" xmlns:w15="http://schemas.microsoft.com/office/word/2012/wordml" xmlns:w16se="http://schemas.microsoft.com/office/word/2015/wordml/symex" mc:Ignorable="w14 w15 w16se">
   <w:docDefaults>
     <w:rPrDefault>
       <w:rPr>
@@ -1539,7 +1403,7 @@
       </w:pPr>
     </w:pPrDefault>
   </w:docDefaults>
-  <w:latentStyles w:defLockedState="0" w:defUIPriority="99" w:defSemiHidden="0" w:defUnhideWhenUsed="0" w:defQFormat="0" w:count="382">
+  <w:latentStyles w:defLockedState="0" w:defUIPriority="99" w:defSemiHidden="0" w:defUnhideWhenUsed="0" w:defQFormat="0" w:count="372">
     <w:lsdException w:name="Normal" w:uiPriority="0" w:qFormat="1"/>
     <w:lsdException w:name="heading 1" w:uiPriority="9" w:qFormat="1"/>
     <w:lsdException w:name="heading 2" w:semiHidden="1" w:uiPriority="9" w:unhideWhenUsed="1" w:qFormat="1"/>
@@ -1645,6 +1509,7 @@
     <w:lsdException w:name="HTML Sample" w:semiHidden="1" w:unhideWhenUsed="1"/>
     <w:lsdException w:name="HTML Typewriter" w:semiHidden="1" w:unhideWhenUsed="1"/>
     <w:lsdException w:name="HTML Variable" w:semiHidden="1" w:unhideWhenUsed="1"/>
+    <w:lsdException w:name="Normal Table" w:semiHidden="1" w:unhideWhenUsed="1"/>
     <w:lsdException w:name="annotation subject" w:semiHidden="1" w:unhideWhenUsed="1"/>
     <w:lsdException w:name="No List" w:semiHidden="1" w:unhideWhenUsed="1"/>
     <w:lsdException w:name="Outline List 1" w:semiHidden="1" w:unhideWhenUsed="1"/>
@@ -1690,9 +1555,11 @@
     <w:lsdException w:name="Table Subtle 1" w:semiHidden="1" w:unhideWhenUsed="1"/>
     <w:lsdException w:name="Table Subtle 2" w:semiHidden="1" w:unhideWhenUsed="1"/>
     <w:lsdException w:name="Table Web 1" w:semiHidden="1" w:unhideWhenUsed="1"/>
+    <w:lsdException w:name="Table Web 2" w:semiHidden="1" w:unhideWhenUsed="1"/>
     <w:lsdException w:name="Table Web 3" w:semiHidden="1" w:unhideWhenUsed="1"/>
     <w:lsdException w:name="Balloon Text" w:semiHidden="1" w:unhideWhenUsed="1"/>
     <w:lsdException w:name="Table Grid" w:uiPriority="39"/>
+    <w:lsdException w:name="Table Theme" w:semiHidden="1" w:unhideWhenUsed="1"/>
     <w:lsdException w:name="Placeholder Text" w:semiHidden="1"/>
     <w:lsdException w:name="No Spacing" w:uiPriority="1" w:qFormat="1"/>
     <w:lsdException w:name="Light Shading" w:uiPriority="60"/>
@@ -1909,7 +1776,6 @@
     <w:lsdException w:name="List Table 6 Colorful Accent 6" w:uiPriority="51"/>
     <w:lsdException w:name="List Table 7 Colorful Accent 6" w:uiPriority="52"/>
     <w:lsdException w:name="Mention" w:semiHidden="1" w:unhideWhenUsed="1"/>
-    <w:lsdException w:name="Smart Hyperlink" w:semiHidden="1" w:unhideWhenUsed="1"/>
   </w:latentStyles>
   <w:style w:type="paragraph" w:default="1" w:styleId="Normal">
     <w:name w:val="Normal"/>
@@ -2020,7 +1886,6 @@
       <w:spacing w:after="0" w:line="240" w:lineRule="auto"/>
     </w:pPr>
     <w:tblPr>
-      <w:tblInd w:w="0" w:type="dxa"/>
       <w:tblBorders>
         <w:top w:val="single" w:sz="4" w:space="0" w:color="auto"/>
         <w:left w:val="single" w:sz="4" w:space="0" w:color="auto"/>
@@ -2029,12 +1894,6 @@
         <w:insideH w:val="single" w:sz="4" w:space="0" w:color="auto"/>
         <w:insideV w:val="single" w:sz="4" w:space="0" w:color="auto"/>
       </w:tblBorders>
-      <w:tblCellMar>
-        <w:top w:w="0" w:type="dxa"/>
-        <w:left w:w="108" w:type="dxa"/>
-        <w:bottom w:w="0" w:type="dxa"/>
-        <w:right w:w="108" w:type="dxa"/>
-      </w:tblCellMar>
     </w:tblPr>
   </w:style>
   <w:style w:type="paragraph" w:styleId="ListParagraph">

</xml_diff>